<commit_message>
New translations email 4-1 [template] partner email – documents received.docx (Vietnamese)
</commit_message>
<xml_diff>
--- a/public/email/crowdin/translations/vi/Email 4-1 [TEMPLATE] Partner email – documents received.docx
+++ b/public/email/crowdin/translations/vi/Email 4-1 [TEMPLATE] Partner email – documents received.docx
@@ -173,13 +173,13 @@
         <w:pStyle w:val="P68B1DB1-Normal3"/>
       </w:pPr>
       <w:r>
-        <w:t xml:space="preserve">Thank you for submitting your documents</w:t>
+        <w:t xml:space="preserve">Cảm ơn bạn đã gửi các giấy tờ cần thiết</w:t>
       </w:r>
     </w:p>
     <w:p/>
     <w:p>
       <w:r>
-        <w:t xml:space="preserve">Hi </w:t>
+        <w:t xml:space="preserve">Xin chào </w:t>
       </w:r>
       <w:r>
         <w:rPr>
@@ -197,7 +197,7 @@
         <w:spacing w:after="200" w:lineRule="auto"/>
       </w:pPr>
       <w:r>
-        <w:t xml:space="preserve">Thank you for providing us with your documents for the upcoming </w:t>
+        <w:t xml:space="preserve">Cảm ơn bạn đã gửi cho chúng tôi các giấy tờ cần thiết của bạn cho sự kiện </w:t>
       </w:r>
       <w:r>
         <w:rPr>
@@ -206,7 +206,7 @@
         <w:t xml:space="preserve">[EVENT NAME]</w:t>
       </w:r>
       <w:r>
-        <w:t xml:space="preserve">. Based on the information you’ve given us, we’ll make the necessary arrangements, including accommodation and transportation.</w:t>
+        <w:t xml:space="preserve"> sắp tới. Dựa trên thông tin bạn đã cung cấp, chúng tôi sẽ tiến hành sắp xếp chỗ ở và phương tiện đi lại trong quá trình bạn tham gia sự kiện.</w:t>
       </w:r>
     </w:p>
     <w:p>
@@ -214,7 +214,7 @@
         <w:spacing w:after="200" w:lineRule="auto"/>
       </w:pPr>
       <w:r>
-        <w:t xml:space="preserve">We’re currently reviewing your documents and will reach out to you if we need anything else. </w:t>
+        <w:t xml:space="preserve">Hiện chúng tôi đang kiểm tra giấy tờ của bạn và sẽ liên hệ với bạn nếu chúng tôi cần thêm thông tin. </w:t>
       </w:r>
     </w:p>
     <w:p>
@@ -223,7 +223,7 @@
       </w:pPr>
       <w:commentRangeStart w:id="0"/>
       <w:r>
-        <w:t xml:space="preserve">If you have any questions, please contact us via </w:t>
+        <w:t xml:space="preserve">Nếu bạn cần hỗ trợ, vui lòng liên hệ với chúng tôi qua </w:t>
       </w:r>
       <w:hyperlink r:id="rId7">
         <w:r>
@@ -235,7 +235,7 @@
         </w:r>
       </w:hyperlink>
       <w:r>
-        <w:t xml:space="preserve"> or </w:t>
+        <w:t xml:space="preserve"> hoặc </w:t>
       </w:r>
       <w:hyperlink r:id="rId8">
         <w:r>
@@ -255,7 +255,7 @@
         <w:spacing w:after="200" w:lineRule="auto"/>
       </w:pPr>
       <w:r>
-        <w:t xml:space="preserve">If you have any questions, please contact your country manager, </w:t>
+        <w:t xml:space="preserve">Nếu bạn có bất kỳ thắc mắc nào, vui lòng liên hệ với giám đốc phụ trách quốc gia của bạn </w:t>
       </w:r>
       <w:r>
         <w:rPr>
@@ -264,7 +264,7 @@
         <w:t>[NAME]</w:t>
       </w:r>
       <w:r>
-        <w:t xml:space="preserve">, at </w:t>
+        <w:t xml:space="preserve">, qua email </w:t>
       </w:r>
       <w:r>
         <w:rPr>
@@ -273,7 +273,7 @@
         <w:t xml:space="preserve">[EMAIL ADDRESS]</w:t>
       </w:r>
       <w:r>
-        <w:t xml:space="preserve"> or </w:t>
+        <w:t xml:space="preserve"> hoặc số </w:t>
       </w:r>
       <w:r>
         <w:rPr>
@@ -294,7 +294,7 @@
         <w:spacing w:after="200" w:lineRule="auto"/>
       </w:pPr>
       <w:r>
-        <w:t xml:space="preserve">We look forward to seeing you at </w:t>
+        <w:t xml:space="preserve">Chúng tôi rất mong được gặp bạn tại sự kiện </w:t>
       </w:r>
       <w:r>
         <w:rPr>

</xml_diff>